<commit_message>
preload strategy added for modules
</commit_message>
<xml_diff>
--- a/docs/NagpCommerce-Angular-Assignment.docx
+++ b/docs/NagpCommerce-Angular-Assignment.docx
@@ -1960,23 +1960,7 @@
           <w:rFonts w:ascii="Calibri" w:eastAsia="Times New Roman" w:hAnsi="Calibri" w:cs="Calibri"/>
           <w:lang w:eastAsia="en-IN"/>
         </w:rPr>
-        <w:t xml:space="preserve">: For Example: System should support two languages </w:t>
-      </w:r>
-      <w:proofErr w:type="gramStart"/>
-      <w:r>
-        <w:rPr>
-          <w:rFonts w:ascii="Calibri" w:eastAsia="Times New Roman" w:hAnsi="Calibri" w:cs="Calibri"/>
-          <w:lang w:eastAsia="en-IN"/>
-        </w:rPr>
-        <w:t>at the moment</w:t>
-      </w:r>
-      <w:proofErr w:type="gramEnd"/>
-      <w:r>
-        <w:rPr>
-          <w:rFonts w:ascii="Calibri" w:eastAsia="Times New Roman" w:hAnsi="Calibri" w:cs="Calibri"/>
-          <w:lang w:eastAsia="en-IN"/>
-        </w:rPr>
-        <w:t xml:space="preserve"> for all the labels displayed on UI. In the header part we can have a dropdown to change the system language</w:t>
+        <w:t>: For Example: System should support two languages at the moment for all the labels displayed on UI. In the header part we can have a dropdown to change the system language</w:t>
       </w:r>
       <w:r>
         <w:rPr>
@@ -2051,7 +2035,13 @@
         <w:rPr>
           <w:lang w:val="en-US"/>
         </w:rPr>
-        <w:t>The Netlify servers are very slow. So, its expected to have some latency on initial application load time and when other modules are loaded lazily i.e., cart, login, order modules.</w:t>
+        <w:t>The Netlify servers are very slow. So, its expected to have some latency on initial application load time</w:t>
+      </w:r>
+      <w:r>
+        <w:rPr>
+          <w:lang w:val="en-US"/>
+        </w:rPr>
+        <w:t>.</w:t>
       </w:r>
     </w:p>
     <w:p>
@@ -2072,14 +2062,12 @@
         <w:lastRenderedPageBreak/>
         <w:t xml:space="preserve">A </w:t>
       </w:r>
-      <w:proofErr w:type="gramStart"/>
       <w:r>
         <w:rPr>
           <w:lang w:val="en-US"/>
         </w:rPr>
-        <w:t>bit detailed docs</w:t>
-      </w:r>
-      <w:proofErr w:type="gramEnd"/>
+        <w:t>bit detailed doc</w:t>
+      </w:r>
       <w:r>
         <w:rPr>
           <w:lang w:val="en-US"/>
@@ -2481,7 +2469,6 @@
       <w:r>
         <w:t xml:space="preserve">We have used json for products and user data. And we have used </w:t>
       </w:r>
-      <w:proofErr w:type="spellStart"/>
       <w:r>
         <w:rPr>
           <w:b/>
@@ -2489,7 +2476,6 @@
         </w:rPr>
         <w:t>IndexedDb</w:t>
       </w:r>
-      <w:proofErr w:type="spellEnd"/>
       <w:r>
         <w:rPr>
           <w:b/>
@@ -2498,15 +2484,7 @@
         <w:t xml:space="preserve"> </w:t>
       </w:r>
       <w:r>
-        <w:t xml:space="preserve">throughout the application for replicating backend behaviour. Products and user are seed in indexed </w:t>
-      </w:r>
-      <w:proofErr w:type="spellStart"/>
-      <w:r>
-        <w:t>db</w:t>
-      </w:r>
-      <w:proofErr w:type="spellEnd"/>
-      <w:r>
-        <w:t xml:space="preserve"> on application load.</w:t>
+        <w:t>throughout the application for replicating backend behaviour. Products and user are seed in indexed db on application load.</w:t>
       </w:r>
     </w:p>
     <w:p>
@@ -2543,23 +2521,7 @@
         <w:t xml:space="preserve"> </w:t>
       </w:r>
       <w:r>
-        <w:t xml:space="preserve">We have validated user on authentication from users stored in indexed </w:t>
-      </w:r>
-      <w:proofErr w:type="spellStart"/>
-      <w:r>
-        <w:t>db</w:t>
-      </w:r>
-      <w:proofErr w:type="spellEnd"/>
-      <w:r>
-        <w:t xml:space="preserve"> and upon successful authentication, a key (</w:t>
-      </w:r>
-      <w:proofErr w:type="spellStart"/>
-      <w:r>
-        <w:t>isLoggedIn</w:t>
-      </w:r>
-      <w:proofErr w:type="spellEnd"/>
-      <w:r>
-        <w:t>) is added in the local storage.</w:t>
+        <w:t>We have validated user on authentication from users stored in indexed db and upon successful authentication, a key (isLoggedIn) is added in the local storage.</w:t>
       </w:r>
     </w:p>
     <w:p>
@@ -2607,11 +2569,9 @@
           <w:numId w:val="7"/>
         </w:numPr>
       </w:pPr>
-      <w:proofErr w:type="spellStart"/>
       <w:r>
         <w:t>Login.component.ts</w:t>
       </w:r>
-      <w:proofErr w:type="spellEnd"/>
     </w:p>
     <w:p>
       <w:pPr>
@@ -2621,11 +2581,9 @@
           <w:numId w:val="7"/>
         </w:numPr>
       </w:pPr>
-      <w:proofErr w:type="spellStart"/>
       <w:r>
         <w:t>Auth.service.ts</w:t>
       </w:r>
-      <w:proofErr w:type="spellEnd"/>
     </w:p>
     <w:p>
       <w:pPr>
@@ -4178,6 +4136,18 @@
       <w:color w:val="2F5496" w:themeColor="accent1" w:themeShade="BF"/>
     </w:rPr>
   </w:style>
+  <w:style w:type="character" w:styleId="FollowedHyperlink">
+    <w:name w:val="FollowedHyperlink"/>
+    <w:basedOn w:val="DefaultParagraphFont"/>
+    <w:uiPriority w:val="99"/>
+    <w:semiHidden/>
+    <w:unhideWhenUsed/>
+    <w:rsid w:val="00F05F22"/>
+    <w:rPr>
+      <w:color w:val="954F72" w:themeColor="followedHyperlink"/>
+      <w:u w:val="single"/>
+    </w:rPr>
+  </w:style>
 </w:styles>
 </file>
 

</xml_diff>

<commit_message>
deployed app url updated
</commit_message>
<xml_diff>
--- a/docs/NagpCommerce-Angular-Assignment.docx
+++ b/docs/NagpCommerce-Angular-Assignment.docx
@@ -1034,36 +1034,16 @@
           <w:szCs w:val="24"/>
           <w:lang w:val="en-US" w:eastAsia="en-IN"/>
         </w:rPr>
-        <w:t xml:space="preserve">Login </w:t>
-      </w:r>
-      <w:r>
-        <w:rPr>
-          <w:rFonts w:eastAsia="Times New Roman" w:cstheme="minorHAnsi"/>
-          <w:b/>
-          <w:bCs/>
-          <w:sz w:val="24"/>
-          <w:szCs w:val="24"/>
-          <w:lang w:val="en-US" w:eastAsia="en-IN"/>
-        </w:rPr>
-        <w:t>Screen</w:t>
-      </w:r>
-      <w:r>
-        <w:rPr>
-          <w:rFonts w:eastAsia="Times New Roman" w:cstheme="minorHAnsi"/>
-          <w:sz w:val="24"/>
-          <w:szCs w:val="24"/>
-          <w:lang w:val="en-US" w:eastAsia="en-IN"/>
-        </w:rPr>
-        <w:t>:</w:t>
-      </w:r>
-      <w:r>
-        <w:rPr>
-          <w:rFonts w:eastAsia="Times New Roman" w:cstheme="minorHAnsi"/>
-          <w:sz w:val="24"/>
-          <w:szCs w:val="24"/>
-          <w:lang w:val="en-US" w:eastAsia="en-IN"/>
-        </w:rPr>
-        <w:t xml:space="preserve"> Validation. Create dummy user. Only authenticated user can go into the application.</w:t>
+        <w:t>Login Screen</w:t>
+      </w:r>
+      <w:r>
+        <w:rPr>
+          <w:rFonts w:eastAsia="Times New Roman" w:cstheme="minorHAnsi"/>
+          <w:sz w:val="24"/>
+          <w:szCs w:val="24"/>
+          <w:lang w:val="en-US" w:eastAsia="en-IN"/>
+        </w:rPr>
+        <w:t>: Validation. Create dummy user. Only authenticated user can go into the application.</w:t>
       </w:r>
     </w:p>
     <w:p>
@@ -1090,29 +1070,7 @@
           <w:szCs w:val="24"/>
           <w:lang w:val="en-US" w:eastAsia="en-IN"/>
         </w:rPr>
-        <w:t xml:space="preserve">Search </w:t>
-      </w:r>
-      <w:r>
-        <w:rPr>
-          <w:rFonts w:eastAsia="Times New Roman" w:cstheme="minorHAnsi"/>
-          <w:b/>
-          <w:bCs/>
-          <w:sz w:val="24"/>
-          <w:szCs w:val="24"/>
-          <w:lang w:val="en-US" w:eastAsia="en-IN"/>
-        </w:rPr>
-        <w:t>Implementation:</w:t>
-      </w:r>
-      <w:r>
-        <w:rPr>
-          <w:rFonts w:eastAsia="Times New Roman" w:cstheme="minorHAnsi"/>
-          <w:b/>
-          <w:bCs/>
-          <w:sz w:val="24"/>
-          <w:szCs w:val="24"/>
-          <w:lang w:val="en-US" w:eastAsia="en-IN"/>
-        </w:rPr>
-        <w:t xml:space="preserve"> </w:t>
+        <w:t xml:space="preserve">Search Implementation: </w:t>
       </w:r>
       <w:r>
         <w:rPr>
@@ -1150,36 +1108,16 @@
           <w:szCs w:val="24"/>
           <w:lang w:val="en-US" w:eastAsia="en-IN"/>
         </w:rPr>
-        <w:t xml:space="preserve">Grid </w:t>
-      </w:r>
-      <w:r>
-        <w:rPr>
-          <w:rFonts w:eastAsia="Times New Roman" w:cstheme="minorHAnsi"/>
-          <w:b/>
-          <w:bCs/>
-          <w:sz w:val="24"/>
-          <w:szCs w:val="24"/>
-          <w:lang w:val="en-US" w:eastAsia="en-IN"/>
-        </w:rPr>
-        <w:t>Product</w:t>
-      </w:r>
-      <w:r>
-        <w:rPr>
-          <w:rFonts w:eastAsia="Times New Roman" w:cstheme="minorHAnsi"/>
-          <w:sz w:val="24"/>
-          <w:szCs w:val="24"/>
-          <w:lang w:val="en-US" w:eastAsia="en-IN"/>
-        </w:rPr>
-        <w:t>:</w:t>
-      </w:r>
-      <w:r>
-        <w:rPr>
-          <w:rFonts w:eastAsia="Times New Roman" w:cstheme="minorHAnsi"/>
-          <w:sz w:val="24"/>
-          <w:szCs w:val="24"/>
-          <w:lang w:val="en-US" w:eastAsia="en-IN"/>
-        </w:rPr>
-        <w:t xml:space="preserve">  Everyone can see </w:t>
+        <w:t>Grid Product</w:t>
+      </w:r>
+      <w:r>
+        <w:rPr>
+          <w:rFonts w:eastAsia="Times New Roman" w:cstheme="minorHAnsi"/>
+          <w:sz w:val="24"/>
+          <w:szCs w:val="24"/>
+          <w:lang w:val="en-US" w:eastAsia="en-IN"/>
+        </w:rPr>
+        <w:t xml:space="preserve">:  Everyone can see </w:t>
       </w:r>
       <w:r>
         <w:rPr>
@@ -1305,29 +1243,7 @@
           <w:szCs w:val="24"/>
           <w:lang w:val="en-US" w:eastAsia="en-IN"/>
         </w:rPr>
-        <w:t xml:space="preserve">Product Detailed </w:t>
-      </w:r>
-      <w:r>
-        <w:rPr>
-          <w:rFonts w:eastAsia="Times New Roman" w:cstheme="minorHAnsi"/>
-          <w:b/>
-          <w:bCs/>
-          <w:sz w:val="24"/>
-          <w:szCs w:val="24"/>
-          <w:lang w:val="en-US" w:eastAsia="en-IN"/>
-        </w:rPr>
-        <w:t>Page:</w:t>
-      </w:r>
-      <w:r>
-        <w:rPr>
-          <w:rFonts w:eastAsia="Times New Roman" w:cstheme="minorHAnsi"/>
-          <w:b/>
-          <w:bCs/>
-          <w:sz w:val="24"/>
-          <w:szCs w:val="24"/>
-          <w:lang w:val="en-US" w:eastAsia="en-IN"/>
-        </w:rPr>
-        <w:t xml:space="preserve"> </w:t>
+        <w:t xml:space="preserve">Product Detailed Page: </w:t>
       </w:r>
       <w:r>
         <w:rPr>
@@ -1596,36 +1512,16 @@
           <w:szCs w:val="24"/>
           <w:lang w:val="en-US" w:eastAsia="en-IN"/>
         </w:rPr>
-        <w:t xml:space="preserve">Cart </w:t>
-      </w:r>
-      <w:r>
-        <w:rPr>
-          <w:rFonts w:eastAsia="Times New Roman" w:cstheme="minorHAnsi"/>
-          <w:b/>
-          <w:bCs/>
-          <w:sz w:val="24"/>
-          <w:szCs w:val="24"/>
-          <w:lang w:val="en-US" w:eastAsia="en-IN"/>
-        </w:rPr>
-        <w:t>Screen</w:t>
-      </w:r>
-      <w:r>
-        <w:rPr>
-          <w:rFonts w:eastAsia="Times New Roman" w:cstheme="minorHAnsi"/>
-          <w:sz w:val="24"/>
-          <w:szCs w:val="24"/>
-          <w:lang w:val="en-US" w:eastAsia="en-IN"/>
-        </w:rPr>
-        <w:t>:</w:t>
-      </w:r>
-      <w:r>
-        <w:rPr>
-          <w:rFonts w:eastAsia="Times New Roman" w:cstheme="minorHAnsi"/>
-          <w:sz w:val="24"/>
-          <w:szCs w:val="24"/>
-          <w:lang w:val="en-US" w:eastAsia="en-IN"/>
-        </w:rPr>
-        <w:t xml:space="preserve"> Only </w:t>
+        <w:t>Cart Screen</w:t>
+      </w:r>
+      <w:r>
+        <w:rPr>
+          <w:rFonts w:eastAsia="Times New Roman" w:cstheme="minorHAnsi"/>
+          <w:sz w:val="24"/>
+          <w:szCs w:val="24"/>
+          <w:lang w:val="en-US" w:eastAsia="en-IN"/>
+        </w:rPr>
+        <w:t xml:space="preserve">: Only </w:t>
       </w:r>
       <w:r>
         <w:rPr>
@@ -1762,18 +1658,7 @@
           <w:szCs w:val="24"/>
           <w:lang w:val="en-US" w:eastAsia="en-IN"/>
         </w:rPr>
-        <w:t xml:space="preserve">Checkout </w:t>
-      </w:r>
-      <w:r>
-        <w:rPr>
-          <w:rFonts w:eastAsia="Times New Roman" w:cstheme="minorHAnsi"/>
-          <w:b/>
-          <w:bCs/>
-          <w:sz w:val="24"/>
-          <w:szCs w:val="24"/>
-          <w:lang w:val="en-US" w:eastAsia="en-IN"/>
-        </w:rPr>
-        <w:t>Screen:</w:t>
+        <w:t>Checkout Screen:</w:t>
       </w:r>
       <w:r>
         <w:rPr>
@@ -1827,25 +1712,7 @@
           <w:szCs w:val="24"/>
           <w:lang w:val="en-US" w:eastAsia="en-IN"/>
         </w:rPr>
-        <w:t xml:space="preserve">on this form. Upon clicking on submit, show a message to the user “Order placed </w:t>
-      </w:r>
-      <w:r>
-        <w:rPr>
-          <w:rFonts w:eastAsia="Times New Roman" w:cstheme="minorHAnsi"/>
-          <w:sz w:val="24"/>
-          <w:szCs w:val="24"/>
-          <w:lang w:val="en-US" w:eastAsia="en-IN"/>
-        </w:rPr>
-        <w:t>successfully.</w:t>
-      </w:r>
-      <w:r>
-        <w:rPr>
-          <w:rFonts w:eastAsia="Times New Roman" w:cstheme="minorHAnsi"/>
-          <w:sz w:val="24"/>
-          <w:szCs w:val="24"/>
-          <w:lang w:val="en-US" w:eastAsia="en-IN"/>
-        </w:rPr>
-        <w:t>”</w:t>
+        <w:t>on this form. Upon clicking on submit, show a message to the user “Order placed successfully.”</w:t>
       </w:r>
     </w:p>
     <w:p>
@@ -2194,10 +2061,7 @@
         </w:rPr>
       </w:pPr>
       <w:r>
-        <w:t xml:space="preserve">If user is already logged in, </w:t>
-      </w:r>
-      <w:r>
-        <w:t xml:space="preserve">on click of </w:t>
+        <w:t xml:space="preserve">If user is already logged in, on click of </w:t>
       </w:r>
       <w:r>
         <w:rPr>
@@ -2393,10 +2257,6 @@
           <w:ilvl w:val="0"/>
           <w:numId w:val="6"/>
         </w:numPr>
-        <w:rPr>
-          <w:b/>
-          <w:bCs/>
-        </w:rPr>
       </w:pPr>
       <w:r>
         <w:rPr>
@@ -2413,13 +2273,17 @@
           <w:rPr>
             <w:rStyle w:val="Hyperlink"/>
           </w:rPr>
-          <w:t>https://608fec77575a240008a371d7--nervous-kare-db2ca0.netlify.app/</w:t>
+          <w:t>https://nervous-kare-db2ca0.netlify.app/</w:t>
         </w:r>
       </w:hyperlink>
     </w:p>
     <w:p>
       <w:pPr>
-        <w:ind w:left="720"/>
+        <w:pStyle w:val="ListParagraph"/>
+        <w:numPr>
+          <w:ilvl w:val="0"/>
+          <w:numId w:val="6"/>
+        </w:numPr>
       </w:pPr>
       <w:r>
         <w:rPr>

</xml_diff>